<commit_message>
react app + command state + nav
</commit_message>
<xml_diff>
--- a/Project summary.docx
+++ b/Project summary.docx
@@ -56,7 +56,6 @@
                 <w:color w:val="auto"/>
                 <w:spacing w:val="0"/>
                 <w:position w:val="0"/>
-                <w:shd w:fill="auto" w:val="clear"/>
               </w:rPr>
             </w:pPr>
             <w:r>
@@ -98,7 +97,6 @@
                 <w:color w:val="auto"/>
                 <w:spacing w:val="0"/>
                 <w:position w:val="0"/>
-                <w:shd w:fill="auto" w:val="clear"/>
               </w:rPr>
             </w:pPr>
             <w:r>
@@ -146,7 +144,6 @@
                 <w:color w:val="auto"/>
                 <w:spacing w:val="0"/>
                 <w:position w:val="0"/>
-                <w:shd w:fill="auto" w:val="clear"/>
               </w:rPr>
             </w:pPr>
             <w:r>
@@ -188,7 +185,6 @@
                 <w:color w:val="auto"/>
                 <w:spacing w:val="0"/>
                 <w:position w:val="0"/>
-                <w:shd w:fill="auto" w:val="clear"/>
               </w:rPr>
             </w:pPr>
             <w:r>
@@ -275,7 +271,6 @@
                 <w:color w:val="auto"/>
                 <w:spacing w:val="0"/>
                 <w:position w:val="0"/>
-                <w:shd w:fill="auto" w:val="clear"/>
               </w:rPr>
             </w:pPr>
             <w:r>
@@ -322,7 +317,6 @@
                 <w:color w:val="auto"/>
                 <w:spacing w:val="0"/>
                 <w:position w:val="0"/>
-                <w:shd w:fill="auto" w:val="clear"/>
               </w:rPr>
             </w:pPr>
             <w:r>
@@ -364,7 +358,6 @@
                 <w:color w:val="auto"/>
                 <w:spacing w:val="0"/>
                 <w:position w:val="0"/>
-                <w:shd w:fill="auto" w:val="clear"/>
               </w:rPr>
             </w:pPr>
             <w:r>
@@ -405,7 +398,6 @@
                 <w:color w:val="auto"/>
                 <w:spacing w:val="0"/>
                 <w:position w:val="0"/>
-                <w:shd w:fill="auto" w:val="clear"/>
               </w:rPr>
             </w:pPr>
             <w:r>
@@ -452,7 +444,6 @@
                 <w:color w:val="auto"/>
                 <w:spacing w:val="0"/>
                 <w:position w:val="0"/>
-                <w:shd w:fill="auto" w:val="clear"/>
               </w:rPr>
             </w:pPr>
             <w:r>
@@ -494,7 +485,6 @@
                 <w:color w:val="auto"/>
                 <w:spacing w:val="0"/>
                 <w:position w:val="0"/>
-                <w:shd w:fill="auto" w:val="clear"/>
               </w:rPr>
             </w:pPr>
             <w:r>
@@ -535,7 +525,6 @@
                 <w:color w:val="auto"/>
                 <w:spacing w:val="0"/>
                 <w:position w:val="0"/>
-                <w:shd w:fill="auto" w:val="clear"/>
               </w:rPr>
             </w:pPr>
             <w:r>
@@ -604,7 +593,6 @@
                 <w:color w:val="auto"/>
                 <w:spacing w:val="0"/>
                 <w:position w:val="0"/>
-                <w:shd w:fill="auto" w:val="clear"/>
               </w:rPr>
             </w:pPr>
             <w:r>
@@ -645,7 +633,6 @@
                 <w:color w:val="auto"/>
                 <w:spacing w:val="0"/>
                 <w:position w:val="0"/>
-                <w:shd w:fill="auto" w:val="clear"/>
               </w:rPr>
             </w:pPr>
             <w:r>
@@ -657,7 +644,7 @@
                 <w:sz w:val="24"/>
                 <w:shd w:fill="auto" w:val="clear"/>
               </w:rPr>
-              <w:t xml:space="preserve">Online Knowledge Testing System</w:t>
+              <w:t xml:space="preserve">AuxBot</w:t>
             </w:r>
           </w:p>
         </w:tc>
@@ -717,7 +704,6 @@
                 <w:color w:val="auto"/>
                 <w:spacing w:val="0"/>
                 <w:position w:val="0"/>
-                <w:shd w:fill="auto" w:val="clear"/>
               </w:rPr>
             </w:pPr>
             <w:r>
@@ -1319,7 +1305,6 @@
                 <w:spacing w:val="0"/>
                 <w:position w:val="0"/>
                 <w:sz w:val="22"/>
-                <w:shd w:fill="auto" w:val="clear"/>
               </w:rPr>
             </w:pPr>
           </w:p>
@@ -1488,7 +1473,6 @@
                 <w:color w:val="auto"/>
                 <w:spacing w:val="0"/>
                 <w:position w:val="0"/>
-                <w:shd w:fill="auto" w:val="clear"/>
               </w:rPr>
             </w:pPr>
             <w:r>
@@ -1536,7 +1520,6 @@
                 <w:spacing w:val="0"/>
                 <w:position w:val="0"/>
                 <w:sz w:val="22"/>
-                <w:shd w:fill="auto" w:val="clear"/>
               </w:rPr>
             </w:pPr>
             <w:r>
@@ -1579,7 +1562,6 @@
                 <w:spacing w:val="0"/>
                 <w:position w:val="0"/>
                 <w:sz w:val="22"/>
-                <w:shd w:fill="auto" w:val="clear"/>
               </w:rPr>
             </w:pPr>
             <w:r>
@@ -1622,7 +1604,6 @@
                 <w:spacing w:val="0"/>
                 <w:position w:val="0"/>
                 <w:sz w:val="22"/>
-                <w:shd w:fill="auto" w:val="clear"/>
               </w:rPr>
             </w:pPr>
             <w:r>
@@ -1675,7 +1656,6 @@
                 <w:spacing w:val="0"/>
                 <w:position w:val="0"/>
                 <w:sz w:val="22"/>
-                <w:shd w:fill="auto" w:val="clear"/>
               </w:rPr>
             </w:pPr>
             <w:r>
@@ -1718,7 +1698,6 @@
                 <w:spacing w:val="0"/>
                 <w:position w:val="0"/>
                 <w:sz w:val="22"/>
-                <w:shd w:fill="auto" w:val="clear"/>
               </w:rPr>
             </w:pPr>
             <w:r>
@@ -1807,7 +1786,6 @@
                 <w:spacing w:val="0"/>
                 <w:position w:val="0"/>
                 <w:sz w:val="22"/>
-                <w:shd w:fill="auto" w:val="clear"/>
               </w:rPr>
             </w:pPr>
             <w:r>
@@ -1855,7 +1833,6 @@
                 <w:spacing w:val="0"/>
                 <w:position w:val="0"/>
                 <w:sz w:val="22"/>
-                <w:shd w:fill="auto" w:val="clear"/>
               </w:rPr>
             </w:pPr>
             <w:r>
@@ -1898,7 +1875,6 @@
                 <w:spacing w:val="0"/>
                 <w:position w:val="0"/>
                 <w:sz w:val="22"/>
-                <w:shd w:fill="auto" w:val="clear"/>
               </w:rPr>
             </w:pPr>
             <w:r>
@@ -1945,7 +1921,6 @@
                 <w:spacing w:val="0"/>
                 <w:position w:val="0"/>
                 <w:sz w:val="22"/>
-                <w:shd w:fill="auto" w:val="clear"/>
               </w:rPr>
             </w:pPr>
             <w:r>
@@ -1997,7 +1972,6 @@
                 <w:spacing w:val="0"/>
                 <w:position w:val="0"/>
                 <w:sz w:val="22"/>
-                <w:shd w:fill="auto" w:val="clear"/>
               </w:rPr>
             </w:pPr>
             <w:r>
@@ -2095,7 +2069,6 @@
                 <w:spacing w:val="0"/>
                 <w:position w:val="0"/>
                 <w:sz w:val="22"/>
-                <w:shd w:fill="auto" w:val="clear"/>
               </w:rPr>
             </w:pPr>
             <w:r>
@@ -2172,7 +2145,6 @@
                 <w:spacing w:val="0"/>
                 <w:position w:val="0"/>
                 <w:sz w:val="22"/>
-                <w:shd w:fill="auto" w:val="clear"/>
               </w:rPr>
             </w:pPr>
             <w:r>
@@ -2225,7 +2197,6 @@
                 <w:spacing w:val="0"/>
                 <w:position w:val="0"/>
                 <w:sz w:val="22"/>
-                <w:shd w:fill="auto" w:val="clear"/>
               </w:rPr>
             </w:pPr>
             <w:r>
@@ -2268,7 +2239,6 @@
                 <w:spacing w:val="0"/>
                 <w:position w:val="0"/>
                 <w:sz w:val="22"/>
-                <w:shd w:fill="auto" w:val="clear"/>
               </w:rPr>
             </w:pPr>
             <w:r>
@@ -2419,7 +2389,6 @@
                 <w:spacing w:val="0"/>
                 <w:position w:val="0"/>
                 <w:sz w:val="22"/>
-                <w:shd w:fill="auto" w:val="clear"/>
               </w:rPr>
             </w:pPr>
             <w:r>
@@ -2472,7 +2441,6 @@
                 <w:spacing w:val="0"/>
                 <w:position w:val="0"/>
                 <w:sz w:val="22"/>
-                <w:shd w:fill="auto" w:val="clear"/>
               </w:rPr>
             </w:pPr>
             <w:r>
@@ -2543,7 +2511,6 @@
                 <w:spacing w:val="0"/>
                 <w:position w:val="0"/>
                 <w:sz w:val="22"/>
-                <w:shd w:fill="auto" w:val="clear"/>
               </w:rPr>
             </w:pPr>
             <w:r>
@@ -2586,7 +2553,6 @@
                 <w:spacing w:val="0"/>
                 <w:position w:val="0"/>
                 <w:sz w:val="22"/>
-                <w:shd w:fill="auto" w:val="clear"/>
               </w:rPr>
             </w:pPr>
             <w:r>
@@ -2639,7 +2605,6 @@
                 <w:spacing w:val="0"/>
                 <w:position w:val="0"/>
                 <w:sz w:val="22"/>
-                <w:shd w:fill="auto" w:val="clear"/>
               </w:rPr>
             </w:pPr>
             <w:r>
@@ -2710,7 +2675,6 @@
                 <w:spacing w:val="0"/>
                 <w:position w:val="0"/>
                 <w:sz w:val="22"/>
-                <w:shd w:fill="auto" w:val="clear"/>
               </w:rPr>
             </w:pPr>
             <w:r>
@@ -2753,7 +2717,6 @@
                 <w:spacing w:val="0"/>
                 <w:position w:val="0"/>
                 <w:sz w:val="22"/>
-                <w:shd w:fill="auto" w:val="clear"/>
               </w:rPr>
             </w:pPr>
             <w:r>
@@ -2806,7 +2769,6 @@
                 <w:spacing w:val="0"/>
                 <w:position w:val="0"/>
                 <w:sz w:val="22"/>
-                <w:shd w:fill="auto" w:val="clear"/>
               </w:rPr>
             </w:pPr>
             <w:r>
@@ -2849,7 +2811,6 @@
                 <w:spacing w:val="0"/>
                 <w:position w:val="0"/>
                 <w:sz w:val="22"/>
-                <w:shd w:fill="auto" w:val="clear"/>
               </w:rPr>
             </w:pPr>
             <w:r>
@@ -2892,7 +2853,6 @@
                 <w:spacing w:val="0"/>
                 <w:position w:val="0"/>
                 <w:sz w:val="22"/>
-                <w:shd w:fill="auto" w:val="clear"/>
               </w:rPr>
             </w:pPr>
             <w:r>
@@ -2968,7 +2928,6 @@
                 <w:color w:val="auto"/>
                 <w:spacing w:val="0"/>
                 <w:position w:val="0"/>
-                <w:shd w:fill="auto" w:val="clear"/>
               </w:rPr>
             </w:pPr>
             <w:r>
@@ -3016,7 +2975,6 @@
                 <w:spacing w:val="0"/>
                 <w:position w:val="0"/>
                 <w:sz w:val="22"/>
-                <w:shd w:fill="auto" w:val="clear"/>
               </w:rPr>
             </w:pPr>
             <w:r>
@@ -3059,7 +3017,6 @@
                 <w:spacing w:val="0"/>
                 <w:position w:val="0"/>
                 <w:sz w:val="22"/>
-                <w:shd w:fill="auto" w:val="clear"/>
               </w:rPr>
             </w:pPr>
             <w:r>
@@ -3102,7 +3059,6 @@
                 <w:spacing w:val="0"/>
                 <w:position w:val="0"/>
                 <w:sz w:val="22"/>
-                <w:shd w:fill="auto" w:val="clear"/>
               </w:rPr>
             </w:pPr>
             <w:r>
@@ -3155,7 +3111,6 @@
                 <w:spacing w:val="0"/>
                 <w:position w:val="0"/>
                 <w:sz w:val="22"/>
-                <w:shd w:fill="auto" w:val="clear"/>
               </w:rPr>
             </w:pPr>
             <w:r>
@@ -3198,7 +3153,6 @@
                 <w:spacing w:val="0"/>
                 <w:position w:val="0"/>
                 <w:sz w:val="22"/>
-                <w:shd w:fill="auto" w:val="clear"/>
               </w:rPr>
             </w:pPr>
             <w:r>
@@ -3241,7 +3195,6 @@
                 <w:spacing w:val="0"/>
                 <w:position w:val="0"/>
                 <w:sz w:val="22"/>
-                <w:shd w:fill="auto" w:val="clear"/>
               </w:rPr>
             </w:pPr>
             <w:r>
@@ -3293,7 +3246,6 @@
                 <w:spacing w:val="0"/>
                 <w:position w:val="0"/>
                 <w:sz w:val="22"/>
-                <w:shd w:fill="auto" w:val="clear"/>
               </w:rPr>
             </w:pPr>
             <w:r>
@@ -3336,7 +3288,6 @@
                 <w:spacing w:val="0"/>
                 <w:position w:val="0"/>
                 <w:sz w:val="22"/>
-                <w:shd w:fill="auto" w:val="clear"/>
               </w:rPr>
             </w:pPr>
             <w:r>
@@ -3378,7 +3329,6 @@
                 <w:spacing w:val="0"/>
                 <w:position w:val="0"/>
                 <w:sz w:val="22"/>
-                <w:shd w:fill="auto" w:val="clear"/>
               </w:rPr>
             </w:pPr>
             <w:r>
@@ -3431,7 +3381,6 @@
                 <w:spacing w:val="0"/>
                 <w:position w:val="0"/>
                 <w:sz w:val="22"/>
-                <w:shd w:fill="auto" w:val="clear"/>
               </w:rPr>
             </w:pPr>
             <w:r>
@@ -3474,7 +3423,6 @@
                 <w:spacing w:val="0"/>
                 <w:position w:val="0"/>
                 <w:sz w:val="22"/>
-                <w:shd w:fill="auto" w:val="clear"/>
               </w:rPr>
             </w:pPr>
             <w:r>
@@ -3516,7 +3464,6 @@
                 <w:spacing w:val="0"/>
                 <w:position w:val="0"/>
                 <w:sz w:val="22"/>
-                <w:shd w:fill="auto" w:val="clear"/>
               </w:rPr>
             </w:pPr>
             <w:r>
@@ -3569,7 +3516,6 @@
                 <w:spacing w:val="0"/>
                 <w:position w:val="0"/>
                 <w:sz w:val="22"/>
-                <w:shd w:fill="auto" w:val="clear"/>
               </w:rPr>
             </w:pPr>
             <w:r>
@@ -3612,7 +3558,6 @@
                 <w:spacing w:val="0"/>
                 <w:position w:val="0"/>
                 <w:sz w:val="22"/>
-                <w:shd w:fill="auto" w:val="clear"/>
               </w:rPr>
             </w:pPr>
             <w:r>
@@ -3654,7 +3599,6 @@
                 <w:spacing w:val="0"/>
                 <w:position w:val="0"/>
                 <w:sz w:val="22"/>
-                <w:shd w:fill="auto" w:val="clear"/>
               </w:rPr>
             </w:pPr>
             <w:r>
@@ -3707,7 +3651,6 @@
                 <w:spacing w:val="0"/>
                 <w:position w:val="0"/>
                 <w:sz w:val="22"/>
-                <w:shd w:fill="auto" w:val="clear"/>
               </w:rPr>
             </w:pPr>
             <w:r>
@@ -3750,7 +3693,6 @@
                 <w:spacing w:val="0"/>
                 <w:position w:val="0"/>
                 <w:sz w:val="22"/>
-                <w:shd w:fill="auto" w:val="clear"/>
               </w:rPr>
             </w:pPr>
             <w:r>
@@ -3827,7 +3769,6 @@
                 <w:spacing w:val="0"/>
                 <w:position w:val="0"/>
                 <w:sz w:val="22"/>
-                <w:shd w:fill="auto" w:val="clear"/>
               </w:rPr>
             </w:pPr>
             <w:r>
@@ -3880,7 +3821,6 @@
                 <w:spacing w:val="0"/>
                 <w:position w:val="0"/>
                 <w:sz w:val="22"/>
-                <w:shd w:fill="auto" w:val="clear"/>
               </w:rPr>
             </w:pPr>
             <w:r>
@@ -3923,7 +3863,6 @@
                 <w:spacing w:val="0"/>
                 <w:position w:val="0"/>
                 <w:sz w:val="22"/>
-                <w:shd w:fill="auto" w:val="clear"/>
               </w:rPr>
             </w:pPr>
             <w:r>
@@ -3965,7 +3904,6 @@
                 <w:spacing w:val="0"/>
                 <w:position w:val="0"/>
                 <w:sz w:val="22"/>
-                <w:shd w:fill="auto" w:val="clear"/>
               </w:rPr>
             </w:pPr>
             <w:r>
@@ -4018,7 +3956,6 @@
                 <w:spacing w:val="0"/>
                 <w:position w:val="0"/>
                 <w:sz w:val="22"/>
-                <w:shd w:fill="auto" w:val="clear"/>
               </w:rPr>
             </w:pPr>
             <w:r>
@@ -4061,7 +3998,6 @@
                 <w:spacing w:val="0"/>
                 <w:position w:val="0"/>
                 <w:sz w:val="22"/>
-                <w:shd w:fill="auto" w:val="clear"/>
               </w:rPr>
             </w:pPr>
             <w:r>
@@ -4149,7 +4085,6 @@
                 <w:spacing w:val="0"/>
                 <w:position w:val="0"/>
                 <w:sz w:val="22"/>
-                <w:shd w:fill="auto" w:val="clear"/>
               </w:rPr>
             </w:pPr>
             <w:r>
@@ -4202,7 +4137,6 @@
                 <w:spacing w:val="0"/>
                 <w:position w:val="0"/>
                 <w:sz w:val="22"/>
-                <w:shd w:fill="auto" w:val="clear"/>
               </w:rPr>
             </w:pPr>
             <w:r>
@@ -4245,7 +4179,6 @@
                 <w:spacing w:val="0"/>
                 <w:position w:val="0"/>
                 <w:sz w:val="22"/>
-                <w:shd w:fill="auto" w:val="clear"/>
               </w:rPr>
             </w:pPr>
             <w:r>
@@ -4287,7 +4220,6 @@
                 <w:spacing w:val="0"/>
                 <w:position w:val="0"/>
                 <w:sz w:val="22"/>
-                <w:shd w:fill="auto" w:val="clear"/>
               </w:rPr>
             </w:pPr>
             <w:r>
@@ -4340,7 +4272,6 @@
                 <w:spacing w:val="0"/>
                 <w:position w:val="0"/>
                 <w:sz w:val="22"/>
-                <w:shd w:fill="auto" w:val="clear"/>
               </w:rPr>
             </w:pPr>
             <w:r>
@@ -4383,7 +4314,6 @@
                 <w:spacing w:val="0"/>
                 <w:position w:val="0"/>
                 <w:sz w:val="22"/>
-                <w:shd w:fill="auto" w:val="clear"/>
               </w:rPr>
             </w:pPr>
             <w:r>
@@ -4425,7 +4355,6 @@
                 <w:spacing w:val="0"/>
                 <w:position w:val="0"/>
                 <w:sz w:val="22"/>
-                <w:shd w:fill="auto" w:val="clear"/>
               </w:rPr>
             </w:pPr>
             <w:r>
@@ -4478,7 +4407,6 @@
                 <w:spacing w:val="0"/>
                 <w:position w:val="0"/>
                 <w:sz w:val="22"/>
-                <w:shd w:fill="auto" w:val="clear"/>
               </w:rPr>
             </w:pPr>
             <w:r>
@@ -4521,7 +4449,6 @@
                 <w:spacing w:val="0"/>
                 <w:position w:val="0"/>
                 <w:sz w:val="22"/>
-                <w:shd w:fill="auto" w:val="clear"/>
               </w:rPr>
             </w:pPr>
             <w:r>
@@ -4563,7 +4490,6 @@
                 <w:spacing w:val="0"/>
                 <w:position w:val="0"/>
                 <w:sz w:val="22"/>
-                <w:shd w:fill="auto" w:val="clear"/>
               </w:rPr>
             </w:pPr>
             <w:r>
@@ -4616,7 +4542,6 @@
                 <w:spacing w:val="0"/>
                 <w:position w:val="0"/>
                 <w:sz w:val="22"/>
-                <w:shd w:fill="auto" w:val="clear"/>
               </w:rPr>
             </w:pPr>
             <w:r>
@@ -4659,7 +4584,6 @@
                 <w:spacing w:val="0"/>
                 <w:position w:val="0"/>
                 <w:sz w:val="22"/>
-                <w:shd w:fill="auto" w:val="clear"/>
               </w:rPr>
             </w:pPr>
             <w:r>
@@ -4724,7 +4648,6 @@
                 <w:spacing w:val="0"/>
                 <w:position w:val="0"/>
                 <w:sz w:val="22"/>
-                <w:shd w:fill="auto" w:val="clear"/>
               </w:rPr>
             </w:pPr>
             <w:r>
@@ -4800,7 +4723,6 @@
                 <w:color w:val="auto"/>
                 <w:spacing w:val="0"/>
                 <w:position w:val="0"/>
-                <w:shd w:fill="auto" w:val="clear"/>
               </w:rPr>
             </w:pPr>
             <w:r>
@@ -4848,7 +4770,6 @@
                 <w:spacing w:val="0"/>
                 <w:position w:val="0"/>
                 <w:sz w:val="22"/>
-                <w:shd w:fill="auto" w:val="clear"/>
               </w:rPr>
             </w:pPr>
             <w:r>
@@ -4891,7 +4812,6 @@
                 <w:spacing w:val="0"/>
                 <w:position w:val="0"/>
                 <w:sz w:val="22"/>
-                <w:shd w:fill="auto" w:val="clear"/>
               </w:rPr>
             </w:pPr>
             <w:r>
@@ -4934,7 +4854,6 @@
                 <w:spacing w:val="0"/>
                 <w:position w:val="0"/>
                 <w:sz w:val="22"/>
-                <w:shd w:fill="auto" w:val="clear"/>
               </w:rPr>
             </w:pPr>
             <w:r>
@@ -4987,7 +4906,6 @@
                 <w:spacing w:val="0"/>
                 <w:position w:val="0"/>
                 <w:sz w:val="22"/>
-                <w:shd w:fill="auto" w:val="clear"/>
               </w:rPr>
             </w:pPr>
             <w:r>
@@ -5030,7 +4948,6 @@
                 <w:spacing w:val="0"/>
                 <w:position w:val="0"/>
                 <w:sz w:val="22"/>
-                <w:shd w:fill="auto" w:val="clear"/>
               </w:rPr>
             </w:pPr>
             <w:r>
@@ -5165,7 +5082,6 @@
                 <w:spacing w:val="0"/>
                 <w:position w:val="0"/>
                 <w:sz w:val="22"/>
-                <w:shd w:fill="auto" w:val="clear"/>
               </w:rPr>
             </w:pPr>
             <w:r>
@@ -5218,7 +5134,6 @@
                 <w:spacing w:val="0"/>
                 <w:position w:val="0"/>
                 <w:sz w:val="22"/>
-                <w:shd w:fill="auto" w:val="clear"/>
               </w:rPr>
             </w:pPr>
             <w:r>
@@ -5261,7 +5176,6 @@
                 <w:spacing w:val="0"/>
                 <w:position w:val="0"/>
                 <w:sz w:val="22"/>
-                <w:shd w:fill="auto" w:val="clear"/>
               </w:rPr>
             </w:pPr>
             <w:r>
@@ -5373,7 +5287,6 @@
                 <w:spacing w:val="0"/>
                 <w:position w:val="0"/>
                 <w:sz w:val="22"/>
-                <w:shd w:fill="auto" w:val="clear"/>
               </w:rPr>
             </w:pPr>
             <w:r>
@@ -5426,7 +5339,6 @@
                 <w:spacing w:val="0"/>
                 <w:position w:val="0"/>
                 <w:sz w:val="22"/>
-                <w:shd w:fill="auto" w:val="clear"/>
               </w:rPr>
             </w:pPr>
             <w:r>
@@ -5469,7 +5381,6 @@
                 <w:spacing w:val="0"/>
                 <w:position w:val="0"/>
                 <w:sz w:val="22"/>
-                <w:shd w:fill="auto" w:val="clear"/>
               </w:rPr>
             </w:pPr>
             <w:r>
@@ -5558,7 +5469,6 @@
                 <w:spacing w:val="0"/>
                 <w:position w:val="0"/>
                 <w:sz w:val="22"/>
-                <w:shd w:fill="auto" w:val="clear"/>
               </w:rPr>
             </w:pPr>
             <w:r>
@@ -5611,7 +5521,6 @@
                 <w:spacing w:val="0"/>
                 <w:position w:val="0"/>
                 <w:sz w:val="22"/>
-                <w:shd w:fill="auto" w:val="clear"/>
               </w:rPr>
             </w:pPr>
             <w:r>
@@ -5654,7 +5563,6 @@
                 <w:spacing w:val="0"/>
                 <w:position w:val="0"/>
                 <w:sz w:val="22"/>
-                <w:shd w:fill="auto" w:val="clear"/>
               </w:rPr>
             </w:pPr>
             <w:r>
@@ -5743,7 +5651,6 @@
                 <w:spacing w:val="0"/>
                 <w:position w:val="0"/>
                 <w:sz w:val="22"/>
-                <w:shd w:fill="auto" w:val="clear"/>
               </w:rPr>
             </w:pPr>
             <w:r>
@@ -5796,7 +5703,6 @@
                 <w:spacing w:val="0"/>
                 <w:position w:val="0"/>
                 <w:sz w:val="22"/>
-                <w:shd w:fill="auto" w:val="clear"/>
               </w:rPr>
             </w:pPr>
             <w:r>
@@ -5839,7 +5745,6 @@
                 <w:spacing w:val="0"/>
                 <w:position w:val="0"/>
                 <w:sz w:val="22"/>
-                <w:shd w:fill="auto" w:val="clear"/>
               </w:rPr>
             </w:pPr>
             <w:r>
@@ -5894,7 +5799,6 @@
                 <w:spacing w:val="0"/>
                 <w:position w:val="0"/>
                 <w:sz w:val="22"/>
-                <w:shd w:fill="auto" w:val="clear"/>
               </w:rPr>
             </w:pPr>
             <w:r>
@@ -5947,7 +5851,6 @@
                 <w:spacing w:val="0"/>
                 <w:position w:val="0"/>
                 <w:sz w:val="22"/>
-                <w:shd w:fill="auto" w:val="clear"/>
               </w:rPr>
             </w:pPr>
             <w:r>
@@ -6042,7 +5945,6 @@
                 <w:spacing w:val="0"/>
                 <w:position w:val="0"/>
                 <w:sz w:val="22"/>
-                <w:shd w:fill="auto" w:val="clear"/>
               </w:rPr>
             </w:pPr>
             <w:r>
@@ -6085,7 +5987,6 @@
                 <w:spacing w:val="0"/>
                 <w:position w:val="0"/>
                 <w:sz w:val="22"/>
-                <w:shd w:fill="auto" w:val="clear"/>
               </w:rPr>
             </w:pPr>
             <w:r>
@@ -6138,7 +6039,6 @@
                 <w:spacing w:val="0"/>
                 <w:position w:val="0"/>
                 <w:sz w:val="22"/>
-                <w:shd w:fill="auto" w:val="clear"/>
               </w:rPr>
             </w:pPr>
             <w:r>
@@ -6181,7 +6081,6 @@
                 <w:spacing w:val="0"/>
                 <w:position w:val="0"/>
                 <w:sz w:val="22"/>
-                <w:shd w:fill="auto" w:val="clear"/>
               </w:rPr>
             </w:pPr>
             <w:r>
@@ -6223,7 +6122,6 @@
                 <w:spacing w:val="0"/>
                 <w:position w:val="0"/>
                 <w:sz w:val="22"/>
-                <w:shd w:fill="auto" w:val="clear"/>
               </w:rPr>
             </w:pPr>
             <w:r>
@@ -6276,7 +6174,6 @@
                 <w:spacing w:val="0"/>
                 <w:position w:val="0"/>
                 <w:sz w:val="22"/>
-                <w:shd w:fill="auto" w:val="clear"/>
               </w:rPr>
             </w:pPr>
             <w:r>
@@ -6319,7 +6216,6 @@
                 <w:spacing w:val="0"/>
                 <w:position w:val="0"/>
                 <w:sz w:val="22"/>
-                <w:shd w:fill="auto" w:val="clear"/>
               </w:rPr>
             </w:pPr>
             <w:r>
@@ -6374,7 +6270,6 @@
                 <w:spacing w:val="0"/>
                 <w:position w:val="0"/>
                 <w:sz w:val="22"/>
-                <w:shd w:fill="auto" w:val="clear"/>
               </w:rPr>
             </w:pPr>
             <w:r>

</xml_diff>